<commit_message>
Update G1_REPORTE DE ERRORES_V1.0.docx
Casos de Prueba G1
</commit_message>
<xml_diff>
--- a/PREGAME/1. ELICITACIÓN/1.7 Reporte de errores/G1_REPORTE DE ERRORES_V1.0.docx
+++ b/PREGAME/1. ELICITACIÓN/1.7 Reporte de errores/G1_REPORTE DE ERRORES_V1.0.docx
@@ -1,6 +1,6 @@
 
 <file path=word/document.xml><?xml version="1.0" encoding="utf-8"?>
-<w:document xmlns:wpc="http://schemas.microsoft.com/office/word/2010/wordprocessingCanvas" xmlns:cx="http://schemas.microsoft.com/office/drawing/2014/chartex" xmlns:cx1="http://schemas.microsoft.com/office/drawing/2015/9/8/chartex" xmlns:cx2="http://schemas.microsoft.com/office/drawing/2015/10/21/chartex" xmlns:cx3="http://schemas.microsoft.com/office/drawing/2016/5/9/chartex" xmlns:cx4="http://schemas.microsoft.com/office/drawing/2016/5/10/chartex" xmlns:cx5="http://schemas.microsoft.com/office/drawing/2016/5/11/chartex" xmlns:cx6="http://schemas.microsoft.com/office/drawing/2016/5/12/chartex" xmlns:cx7="http://schemas.microsoft.com/office/drawing/2016/5/13/chartex" xmlns:cx8="http://schemas.microsoft.com/office/drawing/2016/5/14/chartex" xmlns:mc="http://schemas.openxmlformats.org/markup-compatibility/2006" xmlns:aink="http://schemas.microsoft.com/office/drawing/2016/ink" xmlns:am3d="http://schemas.microsoft.com/office/drawing/2017/model3d" xmlns:o="urn:schemas-microsoft-com:office:office" xmlns:r="http://schemas.openxmlformats.org/officeDocument/2006/relationships" xmlns:m="http://schemas.openxmlformats.org/officeDocument/2006/math" xmlns:v="urn:schemas-microsoft-com:vml" xmlns:wp14="http://schemas.microsoft.com/office/word/2010/wordprocessingDrawing" xmlns:wp="http://schemas.openxmlformats.org/drawingml/2006/wordprocessingDrawing" xmlns:w10="urn:schemas-microsoft-com:office:word" xmlns:w="http://schemas.openxmlformats.org/wordprocessingml/2006/main" xmlns:w14="http://schemas.microsoft.com/office/word/2010/wordml" xmlns:w15="http://schemas.microsoft.com/office/word/2012/wordml" xmlns:w16cex="http://schemas.microsoft.com/office/word/2018/wordml/cex" xmlns:w16cid="http://schemas.microsoft.com/office/word/2016/wordml/cid" xmlns:w16="http://schemas.microsoft.com/office/word/2018/wordml" xmlns:w16sdtdh="http://schemas.microsoft.com/office/word/2020/wordml/sdtdatahash" xmlns:w16se="http://schemas.microsoft.com/office/word/2015/wordml/symex" xmlns:wpg="http://schemas.microsoft.com/office/word/2010/wordprocessingGroup" xmlns:wpi="http://schemas.microsoft.com/office/word/2010/wordprocessingInk" xmlns:wne="http://schemas.microsoft.com/office/word/2006/wordml" xmlns:wps="http://schemas.microsoft.com/office/word/2010/wordprocessingShape" mc:Ignorable="w14 w15 w16se w16cid w16 w16cex w16sdtdh wp14">
+<w:document xmlns:wpc="http://schemas.microsoft.com/office/word/2010/wordprocessingCanvas" xmlns:cx="http://schemas.microsoft.com/office/drawing/2014/chartex" xmlns:cx1="http://schemas.microsoft.com/office/drawing/2015/9/8/chartex" xmlns:cx2="http://schemas.microsoft.com/office/drawing/2015/10/21/chartex" xmlns:cx3="http://schemas.microsoft.com/office/drawing/2016/5/9/chartex" xmlns:cx4="http://schemas.microsoft.com/office/drawing/2016/5/10/chartex" xmlns:cx5="http://schemas.microsoft.com/office/drawing/2016/5/11/chartex" xmlns:cx6="http://schemas.microsoft.com/office/drawing/2016/5/12/chartex" xmlns:cx7="http://schemas.microsoft.com/office/drawing/2016/5/13/chartex" xmlns:cx8="http://schemas.microsoft.com/office/drawing/2016/5/14/chartex" xmlns:mc="http://schemas.openxmlformats.org/markup-compatibility/2006" xmlns:aink="http://schemas.microsoft.com/office/drawing/2016/ink" xmlns:am3d="http://schemas.microsoft.com/office/drawing/2017/model3d" xmlns:o="urn:schemas-microsoft-com:office:office" xmlns:oel="http://schemas.microsoft.com/office/2019/extlst" xmlns:r="http://schemas.openxmlformats.org/officeDocument/2006/relationships" xmlns:m="http://schemas.openxmlformats.org/officeDocument/2006/math" xmlns:v="urn:schemas-microsoft-com:vml" xmlns:wp14="http://schemas.microsoft.com/office/word/2010/wordprocessingDrawing" xmlns:wp="http://schemas.openxmlformats.org/drawingml/2006/wordprocessingDrawing" xmlns:w10="urn:schemas-microsoft-com:office:word" xmlns:w="http://schemas.openxmlformats.org/wordprocessingml/2006/main" xmlns:w14="http://schemas.microsoft.com/office/word/2010/wordml" xmlns:w15="http://schemas.microsoft.com/office/word/2012/wordml" xmlns:w16cex="http://schemas.microsoft.com/office/word/2018/wordml/cex" xmlns:w16cid="http://schemas.microsoft.com/office/word/2016/wordml/cid" xmlns:w16="http://schemas.microsoft.com/office/word/2018/wordml" xmlns:w16sdtdh="http://schemas.microsoft.com/office/word/2020/wordml/sdtdatahash" xmlns:w16se="http://schemas.microsoft.com/office/word/2015/wordml/symex" xmlns:wpg="http://schemas.microsoft.com/office/word/2010/wordprocessingGroup" xmlns:wpi="http://schemas.microsoft.com/office/word/2010/wordprocessingInk" xmlns:wne="http://schemas.microsoft.com/office/word/2006/wordml" xmlns:wps="http://schemas.microsoft.com/office/word/2010/wordprocessingShape" mc:Ignorable="w14 w15 w16se w16cid w16 w16cex w16sdtdh wp14">
   <w:body>
     <w:p>
       <w:pPr>
@@ -1184,16 +1184,8 @@
               <w:rPr>
                 <w:color w:val="2E74B5" w:themeColor="accent1" w:themeShade="BF"/>
               </w:rPr>
-              <w:t xml:space="preserve">Samuel </w:t>
-            </w:r>
-            <w:proofErr w:type="spellStart"/>
-            <w:r>
-              <w:rPr>
-                <w:color w:val="2E74B5" w:themeColor="accent1" w:themeShade="BF"/>
-              </w:rPr>
-              <w:t>Sañay</w:t>
-            </w:r>
-            <w:proofErr w:type="spellEnd"/>
+              <w:t>Samuel Sañay</w:t>
+            </w:r>
           </w:p>
         </w:tc>
       </w:tr>
@@ -1358,20 +1350,37 @@
             <w:tcW w:w="2137" w:type="dxa"/>
             <w:gridSpan w:val="2"/>
           </w:tcPr>
-          <w:p/>
+          <w:p>
+            <w:r>
+              <w:t xml:space="preserve">Prueba de caja negra, caso de prueba validación de </w:t>
+            </w:r>
+            <w:proofErr w:type="spellStart"/>
+            <w:r>
+              <w:t>login</w:t>
+            </w:r>
+            <w:proofErr w:type="spellEnd"/>
+          </w:p>
         </w:tc>
         <w:tc>
           <w:tcPr>
             <w:tcW w:w="2860" w:type="dxa"/>
           </w:tcPr>
-          <w:p/>
+          <w:p>
+            <w:r>
+              <w:t xml:space="preserve">No existió error </w:t>
+            </w:r>
+          </w:p>
         </w:tc>
         <w:tc>
           <w:tcPr>
             <w:tcW w:w="2216" w:type="dxa"/>
             <w:shd w:val="clear" w:color="auto" w:fill="D9D9D9" w:themeFill="background1" w:themeFillShade="D9"/>
           </w:tcPr>
-          <w:p/>
+          <w:p>
+            <w:r>
+              <w:t>Ninguna</w:t>
+            </w:r>
+          </w:p>
         </w:tc>
       </w:tr>
       <w:tr>
@@ -1390,20 +1399,32 @@
             <w:tcW w:w="2137" w:type="dxa"/>
             <w:gridSpan w:val="2"/>
           </w:tcPr>
-          <w:p/>
+          <w:p>
+            <w:r>
+              <w:t>Prueba caja negra, creación de estudiante.</w:t>
+            </w:r>
+          </w:p>
         </w:tc>
         <w:tc>
           <w:tcPr>
             <w:tcW w:w="2860" w:type="dxa"/>
           </w:tcPr>
-          <w:p/>
+          <w:p>
+            <w:r>
+              <w:t xml:space="preserve">No existió error </w:t>
+            </w:r>
+          </w:p>
         </w:tc>
         <w:tc>
           <w:tcPr>
             <w:tcW w:w="2216" w:type="dxa"/>
             <w:shd w:val="clear" w:color="auto" w:fill="D9D9D9" w:themeFill="background1" w:themeFillShade="D9"/>
           </w:tcPr>
-          <w:p/>
+          <w:p>
+            <w:r>
+              <w:t>Ninguna</w:t>
+            </w:r>
+          </w:p>
         </w:tc>
       </w:tr>
       <w:tr>
@@ -1422,20 +1443,40 @@
             <w:tcW w:w="2137" w:type="dxa"/>
             <w:gridSpan w:val="2"/>
           </w:tcPr>
-          <w:p/>
+          <w:p>
+            <w:r>
+              <w:t>Prueba caja negra Caso de Prueba Asignación de notas del estudiante</w:t>
+            </w:r>
+          </w:p>
         </w:tc>
         <w:tc>
           <w:tcPr>
             <w:tcW w:w="2860" w:type="dxa"/>
           </w:tcPr>
-          <w:p/>
+          <w:p>
+            <w:r>
+              <w:t>La condición de entrada es de valor numérico.</w:t>
+            </w:r>
+          </w:p>
         </w:tc>
         <w:tc>
           <w:tcPr>
             <w:tcW w:w="2216" w:type="dxa"/>
             <w:shd w:val="clear" w:color="auto" w:fill="D9D9D9" w:themeFill="background1" w:themeFillShade="D9"/>
           </w:tcPr>
-          <w:p/>
+          <w:p>
+            <w:r>
+              <w:t xml:space="preserve">Inserta valores superiores a 20 </w:t>
+            </w:r>
+            <w:proofErr w:type="gramStart"/>
+            <w:r>
+              <w:t>puntos ,</w:t>
+            </w:r>
+            <w:proofErr w:type="gramEnd"/>
+            <w:r>
+              <w:t xml:space="preserve"> corregir el rango de valores de ingreso.</w:t>
+            </w:r>
+          </w:p>
         </w:tc>
       </w:tr>
       <w:tr>
@@ -1454,13 +1495,21 @@
             <w:tcW w:w="2137" w:type="dxa"/>
             <w:gridSpan w:val="2"/>
           </w:tcPr>
-          <w:p/>
+          <w:p>
+            <w:r>
+              <w:t>Prueba caja negra Caso de Prueba Creación de Reporte de Notas</w:t>
+            </w:r>
+          </w:p>
         </w:tc>
         <w:tc>
           <w:tcPr>
             <w:tcW w:w="2860" w:type="dxa"/>
           </w:tcPr>
-          <w:p/>
+          <w:p>
+            <w:r>
+              <w:t>Si no existe las notas completas de la unidad, el reporte se genera con NA</w:t>
+            </w:r>
+          </w:p>
         </w:tc>
         <w:tc>
           <w:tcPr>
@@ -1473,6 +1522,17 @@
                 <w:lang w:val="es-MX"/>
               </w:rPr>
             </w:pPr>
+            <w:r>
+              <w:t xml:space="preserve">Insertar un mensaje en el reporte que indique que no </w:t>
+            </w:r>
+            <w:proofErr w:type="spellStart"/>
+            <w:r>
+              <w:t>a</w:t>
+            </w:r>
+            <w:proofErr w:type="spellEnd"/>
+            <w:r>
+              <w:t xml:space="preserve"> ingresado las notas al completo.</w:t>
+            </w:r>
           </w:p>
         </w:tc>
       </w:tr>
@@ -1492,20 +1552,216 @@
             <w:tcW w:w="2137" w:type="dxa"/>
             <w:gridSpan w:val="2"/>
           </w:tcPr>
-          <w:p/>
+          <w:p>
+            <w:r>
+              <w:t>Prueba caja negra Caso de Prueba, Registro de asistencia</w:t>
+            </w:r>
+          </w:p>
         </w:tc>
         <w:tc>
           <w:tcPr>
             <w:tcW w:w="2860" w:type="dxa"/>
           </w:tcPr>
-          <w:p/>
+          <w:p>
+            <w:r>
+              <w:t xml:space="preserve">No existió error </w:t>
+            </w:r>
+          </w:p>
         </w:tc>
         <w:tc>
           <w:tcPr>
             <w:tcW w:w="2216" w:type="dxa"/>
             <w:shd w:val="clear" w:color="auto" w:fill="D9D9D9" w:themeFill="background1" w:themeFillShade="D9"/>
           </w:tcPr>
-          <w:p/>
+          <w:p>
+            <w:r>
+              <w:t>Ninguna</w:t>
+            </w:r>
+          </w:p>
+        </w:tc>
+      </w:tr>
+      <w:tr>
+        <w:tc>
+          <w:tcPr>
+            <w:tcW w:w="1951" w:type="dxa"/>
+          </w:tcPr>
+          <w:p>
+            <w:r>
+              <w:t>CP-006</w:t>
+            </w:r>
+          </w:p>
+        </w:tc>
+        <w:tc>
+          <w:tcPr>
+            <w:tcW w:w="2137" w:type="dxa"/>
+            <w:gridSpan w:val="2"/>
+          </w:tcPr>
+          <w:p>
+            <w:r>
+              <w:t>Prueba de caja negra Caso de Prueba, Generación de reporte de asistencia</w:t>
+            </w:r>
+          </w:p>
+        </w:tc>
+        <w:tc>
+          <w:tcPr>
+            <w:tcW w:w="2860" w:type="dxa"/>
+          </w:tcPr>
+          <w:p>
+            <w:r>
+              <w:t>No existió error</w:t>
+            </w:r>
+          </w:p>
+        </w:tc>
+        <w:tc>
+          <w:tcPr>
+            <w:tcW w:w="2216" w:type="dxa"/>
+            <w:shd w:val="clear" w:color="auto" w:fill="D9D9D9" w:themeFill="background1" w:themeFillShade="D9"/>
+          </w:tcPr>
+          <w:p>
+            <w:r>
+              <w:t>Ninguna.</w:t>
+            </w:r>
+          </w:p>
+        </w:tc>
+      </w:tr>
+      <w:tr>
+        <w:tc>
+          <w:tcPr>
+            <w:tcW w:w="1951" w:type="dxa"/>
+          </w:tcPr>
+          <w:p>
+            <w:r>
+              <w:t>CP-007</w:t>
+            </w:r>
+          </w:p>
+        </w:tc>
+        <w:tc>
+          <w:tcPr>
+            <w:tcW w:w="2137" w:type="dxa"/>
+            <w:gridSpan w:val="2"/>
+          </w:tcPr>
+          <w:p>
+            <w:r>
+              <w:t>Prueba de caja negra Caso de Prueba, creación de una asignatura</w:t>
+            </w:r>
+          </w:p>
+        </w:tc>
+        <w:tc>
+          <w:tcPr>
+            <w:tcW w:w="2860" w:type="dxa"/>
+          </w:tcPr>
+          <w:p>
+            <w:r>
+              <w:t xml:space="preserve">No existió error </w:t>
+            </w:r>
+          </w:p>
+        </w:tc>
+        <w:tc>
+          <w:tcPr>
+            <w:tcW w:w="2216" w:type="dxa"/>
+            <w:shd w:val="clear" w:color="auto" w:fill="D9D9D9" w:themeFill="background1" w:themeFillShade="D9"/>
+          </w:tcPr>
+          <w:p>
+            <w:r>
+              <w:t xml:space="preserve">Ninguna </w:t>
+            </w:r>
+          </w:p>
+        </w:tc>
+      </w:tr>
+      <w:tr>
+        <w:tc>
+          <w:tcPr>
+            <w:tcW w:w="1951" w:type="dxa"/>
+          </w:tcPr>
+          <w:p>
+            <w:r>
+              <w:t>CP-008</w:t>
+            </w:r>
+          </w:p>
+        </w:tc>
+        <w:tc>
+          <w:tcPr>
+            <w:tcW w:w="2137" w:type="dxa"/>
+            <w:gridSpan w:val="2"/>
+          </w:tcPr>
+          <w:p>
+            <w:r>
+              <w:t xml:space="preserve">Prueba de caja negra Caso de </w:t>
+            </w:r>
+            <w:proofErr w:type="gramStart"/>
+            <w:r>
+              <w:t>Prueba ,</w:t>
+            </w:r>
+            <w:proofErr w:type="gramEnd"/>
+            <w:r>
+              <w:t xml:space="preserve"> eliminar una asignatura</w:t>
+            </w:r>
+          </w:p>
+        </w:tc>
+        <w:tc>
+          <w:tcPr>
+            <w:tcW w:w="2860" w:type="dxa"/>
+          </w:tcPr>
+          <w:p>
+            <w:r>
+              <w:t>No existió error</w:t>
+            </w:r>
+          </w:p>
+        </w:tc>
+        <w:tc>
+          <w:tcPr>
+            <w:tcW w:w="2216" w:type="dxa"/>
+            <w:shd w:val="clear" w:color="auto" w:fill="D9D9D9" w:themeFill="background1" w:themeFillShade="D9"/>
+          </w:tcPr>
+          <w:p>
+            <w:r>
+              <w:t xml:space="preserve">Ninguna </w:t>
+            </w:r>
+          </w:p>
+        </w:tc>
+      </w:tr>
+      <w:tr>
+        <w:tc>
+          <w:tcPr>
+            <w:tcW w:w="1951" w:type="dxa"/>
+          </w:tcPr>
+          <w:p>
+            <w:r>
+              <w:t>CP-009</w:t>
+            </w:r>
+          </w:p>
+        </w:tc>
+        <w:tc>
+          <w:tcPr>
+            <w:tcW w:w="2137" w:type="dxa"/>
+            <w:gridSpan w:val="2"/>
+          </w:tcPr>
+          <w:p>
+            <w:r>
+              <w:t>Prueba de caja negra Caso de Prueba, facilidad de uso de la barra de navegación</w:t>
+            </w:r>
+          </w:p>
+        </w:tc>
+        <w:tc>
+          <w:tcPr>
+            <w:tcW w:w="2860" w:type="dxa"/>
+          </w:tcPr>
+          <w:p>
+            <w:r>
+              <w:t>No existió error</w:t>
+            </w:r>
+          </w:p>
+        </w:tc>
+        <w:tc>
+          <w:tcPr>
+            <w:tcW w:w="2216" w:type="dxa"/>
+            <w:shd w:val="clear" w:color="auto" w:fill="D9D9D9" w:themeFill="background1" w:themeFillShade="D9"/>
+          </w:tcPr>
+          <w:p>
+            <w:r>
+              <w:t>Ninguna</w:t>
+            </w:r>
+          </w:p>
         </w:tc>
       </w:tr>
     </w:tbl>
@@ -1521,7 +1777,7 @@
 </file>
 
 <file path=word/numbering.xml><?xml version="1.0" encoding="utf-8"?>
-<w:numbering xmlns:wpc="http://schemas.microsoft.com/office/word/2010/wordprocessingCanvas" xmlns:cx="http://schemas.microsoft.com/office/drawing/2014/chartex" xmlns:cx1="http://schemas.microsoft.com/office/drawing/2015/9/8/chartex" xmlns:cx2="http://schemas.microsoft.com/office/drawing/2015/10/21/chartex" xmlns:cx3="http://schemas.microsoft.com/office/drawing/2016/5/9/chartex" xmlns:cx4="http://schemas.microsoft.com/office/drawing/2016/5/10/chartex" xmlns:cx5="http://schemas.microsoft.com/office/drawing/2016/5/11/chartex" xmlns:cx6="http://schemas.microsoft.com/office/drawing/2016/5/12/chartex" xmlns:cx7="http://schemas.microsoft.com/office/drawing/2016/5/13/chartex" xmlns:cx8="http://schemas.microsoft.com/office/drawing/2016/5/14/chartex" xmlns:mc="http://schemas.openxmlformats.org/markup-compatibility/2006" xmlns:aink="http://schemas.microsoft.com/office/drawing/2016/ink" xmlns:am3d="http://schemas.microsoft.com/office/drawing/2017/model3d" xmlns:o="urn:schemas-microsoft-com:office:office" xmlns:r="http://schemas.openxmlformats.org/officeDocument/2006/relationships" xmlns:m="http://schemas.openxmlformats.org/officeDocument/2006/math" xmlns:v="urn:schemas-microsoft-com:vml" xmlns:wp14="http://schemas.microsoft.com/office/word/2010/wordprocessingDrawing" xmlns:wp="http://schemas.openxmlformats.org/drawingml/2006/wordprocessingDrawing" xmlns:w10="urn:schemas-microsoft-com:office:word" xmlns:w="http://schemas.openxmlformats.org/wordprocessingml/2006/main" xmlns:w14="http://schemas.microsoft.com/office/word/2010/wordml" xmlns:w15="http://schemas.microsoft.com/office/word/2012/wordml" xmlns:w16cex="http://schemas.microsoft.com/office/word/2018/wordml/cex" xmlns:w16cid="http://schemas.microsoft.com/office/word/2016/wordml/cid" xmlns:w16="http://schemas.microsoft.com/office/word/2018/wordml" xmlns:w16sdtdh="http://schemas.microsoft.com/office/word/2020/wordml/sdtdatahash" xmlns:w16se="http://schemas.microsoft.com/office/word/2015/wordml/symex" xmlns:wpg="http://schemas.microsoft.com/office/word/2010/wordprocessingGroup" xmlns:wpi="http://schemas.microsoft.com/office/word/2010/wordprocessingInk" xmlns:wne="http://schemas.microsoft.com/office/word/2006/wordml" xmlns:wps="http://schemas.microsoft.com/office/word/2010/wordprocessingShape" mc:Ignorable="w14 w15 w16se w16cid w16 w16cex w16sdtdh wp14">
+<w:numbering xmlns:wpc="http://schemas.microsoft.com/office/word/2010/wordprocessingCanvas" xmlns:cx="http://schemas.microsoft.com/office/drawing/2014/chartex" xmlns:cx1="http://schemas.microsoft.com/office/drawing/2015/9/8/chartex" xmlns:cx2="http://schemas.microsoft.com/office/drawing/2015/10/21/chartex" xmlns:cx3="http://schemas.microsoft.com/office/drawing/2016/5/9/chartex" xmlns:cx4="http://schemas.microsoft.com/office/drawing/2016/5/10/chartex" xmlns:cx5="http://schemas.microsoft.com/office/drawing/2016/5/11/chartex" xmlns:cx6="http://schemas.microsoft.com/office/drawing/2016/5/12/chartex" xmlns:cx7="http://schemas.microsoft.com/office/drawing/2016/5/13/chartex" xmlns:cx8="http://schemas.microsoft.com/office/drawing/2016/5/14/chartex" xmlns:mc="http://schemas.openxmlformats.org/markup-compatibility/2006" xmlns:aink="http://schemas.microsoft.com/office/drawing/2016/ink" xmlns:am3d="http://schemas.microsoft.com/office/drawing/2017/model3d" xmlns:o="urn:schemas-microsoft-com:office:office" xmlns:oel="http://schemas.microsoft.com/office/2019/extlst" xmlns:r="http://schemas.openxmlformats.org/officeDocument/2006/relationships" xmlns:m="http://schemas.openxmlformats.org/officeDocument/2006/math" xmlns:v="urn:schemas-microsoft-com:vml" xmlns:wp14="http://schemas.microsoft.com/office/word/2010/wordprocessingDrawing" xmlns:wp="http://schemas.openxmlformats.org/drawingml/2006/wordprocessingDrawing" xmlns:w10="urn:schemas-microsoft-com:office:word" xmlns:w="http://schemas.openxmlformats.org/wordprocessingml/2006/main" xmlns:w14="http://schemas.microsoft.com/office/word/2010/wordml" xmlns:w15="http://schemas.microsoft.com/office/word/2012/wordml" xmlns:w16cex="http://schemas.microsoft.com/office/word/2018/wordml/cex" xmlns:w16cid="http://schemas.microsoft.com/office/word/2016/wordml/cid" xmlns:w16="http://schemas.microsoft.com/office/word/2018/wordml" xmlns:w16sdtdh="http://schemas.microsoft.com/office/word/2020/wordml/sdtdatahash" xmlns:w16se="http://schemas.microsoft.com/office/word/2015/wordml/symex" xmlns:wpg="http://schemas.microsoft.com/office/word/2010/wordprocessingGroup" xmlns:wpi="http://schemas.microsoft.com/office/word/2010/wordprocessingInk" xmlns:wne="http://schemas.microsoft.com/office/word/2006/wordml" xmlns:wps="http://schemas.microsoft.com/office/word/2010/wordprocessingShape" mc:Ignorable="w14 w15 w16se w16cid w16 w16cex w16sdtdh wp14">
   <w:abstractNum w:abstractNumId="0" w15:restartNumberingAfterBreak="0">
     <w:nsid w:val="11812EBC"/>
     <w:multiLevelType w:val="hybridMultilevel"/>
@@ -1635,7 +1891,7 @@
       </w:rPr>
     </w:lvl>
   </w:abstractNum>
-  <w:num w:numId="1">
+  <w:num w:numId="1" w16cid:durableId="1514566509">
     <w:abstractNumId w:val="0"/>
   </w:num>
 </w:numbering>

</xml_diff>